<commit_message>
Database Partitioning and Sharding To Limit Data Exposure
</commit_message>
<xml_diff>
--- a/documentation/Project Report.docx
+++ b/documentation/Project Report.docx
@@ -273,7 +273,7 @@
               </mc:Choice>
               <mc:Fallback>
                 <w:pict>
-                  <v:group w14:anchorId="070EB4F4" id="Group 149" o:spid="_x0000_s1026" style="position:absolute;margin-left:0;margin-top:0;width:8in;height:95.7pt;z-index:251662336;mso-width-percent:941;mso-height-percent:121;mso-top-percent:23;mso-position-horizontal:center;mso-position-horizontal-relative:page;mso-position-vertical-relative:page;mso-width-percent:941;mso-height-percent:121;mso-top-percent:23" coordorigin="" coordsize="73152,12161" o:gfxdata="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">
+                  <v:group w14:anchorId="5F61AAAB" id="Group 149" o:spid="_x0000_s1026" style="position:absolute;margin-left:0;margin-top:0;width:8in;height:95.7pt;z-index:251662336;mso-width-percent:941;mso-height-percent:121;mso-top-percent:23;mso-position-horizontal:center;mso-position-horizontal-relative:page;mso-position-vertical-relative:page;mso-width-percent:941;mso-height-percent:121;mso-top-percent:23" coordorigin="" coordsize="73152,12161" o:gfxdata="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">
                     <v:shape id="Rectangle 51" o:spid="_x0000_s1027" style="position:absolute;width:73152;height:11303;visibility:visible;mso-wrap-style:square;v-text-anchor:middle" coordsize="7312660,1129665" o:gfxdata="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" path="m,l7312660,r,1129665l3619500,733425,,1091565,,xe" fillcolor="#4472c4 [3204]" stroked="f" strokeweight="1pt">
                       <v:stroke joinstyle="miter"/>
                       <v:path arrowok="t" o:connecttype="custom" o:connectlocs="0,0;7315200,0;7315200,1130373;3620757,733885;0,1092249;0,0" o:connectangles="0,0,0,0,0,0"/>
@@ -3084,7 +3084,10 @@
           <w:szCs w:val="24"/>
         </w:rPr>
       </w:pPr>
-      <w:r>
+    </w:p>
+    <w:p>
+      <w:pPr>
+        <w:spacing w:line="480" w:lineRule="auto"/>
         <w:rPr>
           <w:rFonts w:ascii="Times New Roman" w:eastAsia="Times New Roman" w:hAnsi="Times New Roman" w:cs="Times New Roman"/>
           <w:b/>
@@ -3093,6 +3096,17 @@
           <w:sz w:val="24"/>
           <w:szCs w:val="24"/>
         </w:rPr>
+      </w:pPr>
+      <w:r>
+        <w:rPr>
+          <w:rFonts w:ascii="Times New Roman" w:eastAsia="Times New Roman" w:hAnsi="Times New Roman" w:cs="Times New Roman"/>
+          <w:b/>
+          <w:bCs/>
+          <w:color w:val="000000"/>
+          <w:sz w:val="24"/>
+          <w:szCs w:val="24"/>
+        </w:rPr>
+        <w:lastRenderedPageBreak/>
         <w:t>Deploy Tamper-Detection Technologies</w:t>
       </w:r>
     </w:p>
@@ -3113,200 +3127,458 @@
           <w:sz w:val="24"/>
           <w:szCs w:val="24"/>
         </w:rPr>
+        <w:t>There are techniques to set off alerts when someone tries to tamper with your code or inject malicious code. Active tamper-detection can be deployed to make sure that the code will not function at all if modified.</w:t>
+      </w:r>
+    </w:p>
+    <w:p>
+      <w:pPr>
+        <w:spacing w:line="480" w:lineRule="auto"/>
+        <w:rPr>
+          <w:rFonts w:ascii="Times New Roman" w:eastAsia="Times New Roman" w:hAnsi="Times New Roman" w:cs="Times New Roman"/>
+          <w:color w:val="000000"/>
+          <w:sz w:val="24"/>
+          <w:szCs w:val="24"/>
+        </w:rPr>
+      </w:pPr>
+    </w:p>
+    <w:p>
+      <w:pPr>
+        <w:spacing w:line="480" w:lineRule="auto"/>
+        <w:rPr>
+          <w:rFonts w:ascii="Times New Roman" w:eastAsia="Times New Roman" w:hAnsi="Times New Roman" w:cs="Times New Roman"/>
+          <w:b/>
+          <w:bCs/>
+          <w:color w:val="000000"/>
+          <w:sz w:val="24"/>
+          <w:szCs w:val="24"/>
+        </w:rPr>
+      </w:pPr>
+      <w:r>
+        <w:rPr>
+          <w:rFonts w:ascii="Times New Roman" w:eastAsia="Times New Roman" w:hAnsi="Times New Roman" w:cs="Times New Roman"/>
+          <w:color w:val="000000"/>
+          <w:sz w:val="24"/>
+          <w:szCs w:val="24"/>
+        </w:rPr>
+        <w:t xml:space="preserve"> </w:t>
+      </w:r>
+      <w:r>
+        <w:rPr>
+          <w:rFonts w:ascii="Times New Roman" w:eastAsia="Times New Roman" w:hAnsi="Times New Roman" w:cs="Times New Roman"/>
+          <w:b/>
+          <w:bCs/>
+          <w:color w:val="000000"/>
+          <w:sz w:val="24"/>
+          <w:szCs w:val="24"/>
+        </w:rPr>
+        <w:t>Use the Principle of Least Privilege</w:t>
+      </w:r>
+    </w:p>
+    <w:p>
+      <w:pPr>
+        <w:spacing w:line="480" w:lineRule="auto"/>
+        <w:rPr>
+          <w:rFonts w:ascii="Times New Roman" w:eastAsia="Times New Roman" w:hAnsi="Times New Roman" w:cs="Times New Roman"/>
+          <w:color w:val="000000"/>
+          <w:sz w:val="24"/>
+          <w:szCs w:val="24"/>
+        </w:rPr>
+      </w:pPr>
+      <w:r>
+        <w:rPr>
+          <w:rFonts w:ascii="Times New Roman" w:eastAsia="Times New Roman" w:hAnsi="Times New Roman" w:cs="Times New Roman"/>
+          <w:color w:val="000000"/>
+          <w:sz w:val="24"/>
+          <w:szCs w:val="24"/>
+        </w:rPr>
+        <w:t xml:space="preserve">The principle of least privilege dictates that a code should run with only the permissions it absolutely needs and no more. </w:t>
+      </w:r>
+      <w:r>
+        <w:rPr>
+          <w:rFonts w:ascii="Times New Roman" w:eastAsia="Times New Roman" w:hAnsi="Times New Roman" w:cs="Times New Roman"/>
+          <w:color w:val="000000"/>
+          <w:sz w:val="24"/>
+          <w:szCs w:val="24"/>
+        </w:rPr>
+        <w:t>O</w:t>
+      </w:r>
+      <w:r>
+        <w:rPr>
+          <w:rFonts w:ascii="Times New Roman" w:eastAsia="Times New Roman" w:hAnsi="Times New Roman" w:cs="Times New Roman"/>
+          <w:color w:val="000000"/>
+          <w:sz w:val="24"/>
+          <w:szCs w:val="24"/>
+        </w:rPr>
+        <w:t xml:space="preserve">ur app shouldn’t request for any more privileges than the minimum required for it to function. If </w:t>
+      </w:r>
+      <w:r>
+        <w:rPr>
+          <w:rFonts w:ascii="Times New Roman" w:eastAsia="Times New Roman" w:hAnsi="Times New Roman" w:cs="Times New Roman"/>
+          <w:color w:val="000000"/>
+          <w:sz w:val="24"/>
+          <w:szCs w:val="24"/>
+        </w:rPr>
+        <w:t>we</w:t>
+      </w:r>
+      <w:r>
+        <w:rPr>
+          <w:rFonts w:ascii="Times New Roman" w:eastAsia="Times New Roman" w:hAnsi="Times New Roman" w:cs="Times New Roman"/>
+          <w:color w:val="000000"/>
+          <w:sz w:val="24"/>
+          <w:szCs w:val="24"/>
+        </w:rPr>
+        <w:t xml:space="preserve"> don’t need access to the user’s contacts, </w:t>
+      </w:r>
+      <w:r>
+        <w:rPr>
+          <w:rFonts w:ascii="Times New Roman" w:eastAsia="Times New Roman" w:hAnsi="Times New Roman" w:cs="Times New Roman"/>
+          <w:color w:val="000000"/>
+          <w:sz w:val="24"/>
+          <w:szCs w:val="24"/>
+        </w:rPr>
+        <w:t>we won’t</w:t>
+      </w:r>
+      <w:r>
+        <w:rPr>
+          <w:rFonts w:ascii="Times New Roman" w:eastAsia="Times New Roman" w:hAnsi="Times New Roman" w:cs="Times New Roman"/>
+          <w:color w:val="000000"/>
+          <w:sz w:val="24"/>
+          <w:szCs w:val="24"/>
+        </w:rPr>
+        <w:t xml:space="preserve"> ask for it. </w:t>
+      </w:r>
+      <w:r>
+        <w:rPr>
+          <w:rFonts w:ascii="Times New Roman" w:eastAsia="Times New Roman" w:hAnsi="Times New Roman" w:cs="Times New Roman"/>
+          <w:color w:val="000000"/>
+          <w:sz w:val="24"/>
+          <w:szCs w:val="24"/>
+        </w:rPr>
+        <w:t>We won’t</w:t>
+      </w:r>
+      <w:r>
+        <w:rPr>
+          <w:rFonts w:ascii="Times New Roman" w:eastAsia="Times New Roman" w:hAnsi="Times New Roman" w:cs="Times New Roman"/>
+          <w:color w:val="000000"/>
+          <w:sz w:val="24"/>
+          <w:szCs w:val="24"/>
+        </w:rPr>
+        <w:t xml:space="preserve"> make unnecessary network connections. </w:t>
+      </w:r>
+    </w:p>
+    <w:p>
+      <w:pPr>
+        <w:spacing w:line="480" w:lineRule="auto"/>
+        <w:rPr>
+          <w:rFonts w:ascii="Times New Roman" w:eastAsia="Times New Roman" w:hAnsi="Times New Roman" w:cs="Times New Roman"/>
+          <w:color w:val="000000"/>
+          <w:sz w:val="24"/>
+          <w:szCs w:val="24"/>
+        </w:rPr>
+      </w:pPr>
+    </w:p>
+    <w:p>
+      <w:pPr>
+        <w:spacing w:line="480" w:lineRule="auto"/>
+        <w:rPr>
+          <w:rFonts w:ascii="Times New Roman" w:eastAsia="Times New Roman" w:hAnsi="Times New Roman" w:cs="Times New Roman"/>
+          <w:b/>
+          <w:bCs/>
+          <w:color w:val="000000"/>
+          <w:sz w:val="24"/>
+          <w:szCs w:val="24"/>
+        </w:rPr>
+      </w:pPr>
+      <w:r>
+        <w:rPr>
+          <w:rFonts w:ascii="Times New Roman" w:eastAsia="Times New Roman" w:hAnsi="Times New Roman" w:cs="Times New Roman"/>
+          <w:b/>
+          <w:bCs/>
+          <w:color w:val="000000"/>
+          <w:sz w:val="24"/>
+          <w:szCs w:val="24"/>
+        </w:rPr>
+        <w:t>Deploy Proper Session Handling</w:t>
+      </w:r>
+    </w:p>
+    <w:p>
+      <w:pPr>
+        <w:spacing w:line="480" w:lineRule="auto"/>
+        <w:rPr>
+          <w:rFonts w:ascii="Times New Roman" w:eastAsia="Times New Roman" w:hAnsi="Times New Roman" w:cs="Times New Roman"/>
+          <w:color w:val="000000"/>
+          <w:sz w:val="24"/>
+          <w:szCs w:val="24"/>
+        </w:rPr>
+      </w:pPr>
+      <w:r>
+        <w:rPr>
+          <w:rFonts w:ascii="Times New Roman" w:eastAsia="Times New Roman" w:hAnsi="Times New Roman" w:cs="Times New Roman"/>
+          <w:color w:val="000000"/>
+          <w:sz w:val="24"/>
+          <w:szCs w:val="24"/>
+        </w:rPr>
+        <w:t xml:space="preserve">“Sessions” on mobile last much longer than on desktops. This makes session handling harder for the server. </w:t>
+      </w:r>
+      <w:r>
+        <w:rPr>
+          <w:rFonts w:ascii="Times New Roman" w:eastAsia="Times New Roman" w:hAnsi="Times New Roman" w:cs="Times New Roman"/>
+          <w:color w:val="000000"/>
+          <w:sz w:val="24"/>
+          <w:szCs w:val="24"/>
+        </w:rPr>
+        <w:t>We will u</w:t>
+      </w:r>
+      <w:r>
+        <w:rPr>
+          <w:rFonts w:ascii="Times New Roman" w:eastAsia="Times New Roman" w:hAnsi="Times New Roman" w:cs="Times New Roman"/>
+          <w:color w:val="000000"/>
+          <w:sz w:val="24"/>
+          <w:szCs w:val="24"/>
+        </w:rPr>
+        <w:t xml:space="preserve">se tokens instead of device identifiers to identify a session. Tokens can be revoked at any time, making them more secure in case of lost and stolen devices. </w:t>
+      </w:r>
+    </w:p>
+    <w:p>
+      <w:pPr>
+        <w:spacing w:line="480" w:lineRule="auto"/>
+        <w:rPr>
+          <w:rFonts w:ascii="Times New Roman" w:eastAsia="Times New Roman" w:hAnsi="Times New Roman" w:cs="Times New Roman"/>
+          <w:color w:val="000000"/>
+          <w:sz w:val="24"/>
+          <w:szCs w:val="24"/>
+        </w:rPr>
+      </w:pPr>
+    </w:p>
+    <w:p>
+      <w:pPr>
+        <w:spacing w:line="480" w:lineRule="auto"/>
+        <w:rPr>
+          <w:rFonts w:ascii="Times New Roman" w:eastAsia="Times New Roman" w:hAnsi="Times New Roman" w:cs="Times New Roman"/>
+          <w:b/>
+          <w:bCs/>
+          <w:color w:val="000000"/>
+          <w:sz w:val="24"/>
+          <w:szCs w:val="24"/>
+        </w:rPr>
+      </w:pPr>
+      <w:r>
+        <w:rPr>
+          <w:rFonts w:ascii="Times New Roman" w:eastAsia="Times New Roman" w:hAnsi="Times New Roman" w:cs="Times New Roman"/>
+          <w:b/>
+          <w:bCs/>
+          <w:color w:val="000000"/>
+          <w:sz w:val="24"/>
+          <w:szCs w:val="24"/>
+        </w:rPr>
+        <w:t>Data</w:t>
+      </w:r>
+      <w:r>
+        <w:rPr>
+          <w:rFonts w:ascii="Times New Roman" w:eastAsia="Times New Roman" w:hAnsi="Times New Roman" w:cs="Times New Roman"/>
+          <w:b/>
+          <w:bCs/>
+          <w:color w:val="000000"/>
+          <w:sz w:val="24"/>
+          <w:szCs w:val="24"/>
+        </w:rPr>
+        <w:t>base</w:t>
+      </w:r>
+      <w:r>
+        <w:rPr>
+          <w:rFonts w:ascii="Times New Roman" w:eastAsia="Times New Roman" w:hAnsi="Times New Roman" w:cs="Times New Roman"/>
+          <w:b/>
+          <w:bCs/>
+          <w:color w:val="000000"/>
+          <w:sz w:val="24"/>
+          <w:szCs w:val="24"/>
+        </w:rPr>
+        <w:t xml:space="preserve"> Partitioning</w:t>
+      </w:r>
+      <w:r>
+        <w:rPr>
+          <w:rFonts w:ascii="Times New Roman" w:eastAsia="Times New Roman" w:hAnsi="Times New Roman" w:cs="Times New Roman"/>
+          <w:b/>
+          <w:bCs/>
+          <w:color w:val="000000"/>
+          <w:sz w:val="24"/>
+          <w:szCs w:val="24"/>
+        </w:rPr>
+        <w:t xml:space="preserve"> and </w:t>
+      </w:r>
+      <w:proofErr w:type="spellStart"/>
+      <w:r>
+        <w:rPr>
+          <w:rFonts w:ascii="Times New Roman" w:eastAsia="Times New Roman" w:hAnsi="Times New Roman" w:cs="Times New Roman"/>
+          <w:b/>
+          <w:bCs/>
+          <w:color w:val="000000"/>
+          <w:sz w:val="24"/>
+          <w:szCs w:val="24"/>
+        </w:rPr>
+        <w:t>Sharding</w:t>
+      </w:r>
+      <w:proofErr w:type="spellEnd"/>
+      <w:r>
+        <w:rPr>
+          <w:rFonts w:ascii="Times New Roman" w:eastAsia="Times New Roman" w:hAnsi="Times New Roman" w:cs="Times New Roman"/>
+          <w:b/>
+          <w:bCs/>
+          <w:color w:val="000000"/>
+          <w:sz w:val="24"/>
+          <w:szCs w:val="24"/>
+        </w:rPr>
+        <w:t xml:space="preserve"> </w:t>
+      </w:r>
+      <w:r>
+        <w:rPr>
+          <w:rFonts w:ascii="Times New Roman" w:eastAsia="Times New Roman" w:hAnsi="Times New Roman" w:cs="Times New Roman"/>
+          <w:b/>
+          <w:bCs/>
+          <w:color w:val="000000"/>
+          <w:sz w:val="24"/>
+          <w:szCs w:val="24"/>
+        </w:rPr>
+        <w:t>To</w:t>
+      </w:r>
+      <w:r>
+        <w:rPr>
+          <w:rFonts w:ascii="Times New Roman" w:eastAsia="Times New Roman" w:hAnsi="Times New Roman" w:cs="Times New Roman"/>
+          <w:b/>
+          <w:bCs/>
+          <w:color w:val="000000"/>
+          <w:sz w:val="24"/>
+          <w:szCs w:val="24"/>
+        </w:rPr>
+        <w:t xml:space="preserve"> Limi</w:t>
+      </w:r>
+      <w:r>
+        <w:rPr>
+          <w:rFonts w:ascii="Times New Roman" w:eastAsia="Times New Roman" w:hAnsi="Times New Roman" w:cs="Times New Roman"/>
+          <w:b/>
+          <w:bCs/>
+          <w:color w:val="000000"/>
+          <w:sz w:val="24"/>
+          <w:szCs w:val="24"/>
+        </w:rPr>
+        <w:t>t</w:t>
+      </w:r>
+      <w:r>
+        <w:rPr>
+          <w:rFonts w:ascii="Times New Roman" w:eastAsia="Times New Roman" w:hAnsi="Times New Roman" w:cs="Times New Roman"/>
+          <w:b/>
+          <w:bCs/>
+          <w:color w:val="000000"/>
+          <w:sz w:val="24"/>
+          <w:szCs w:val="24"/>
+        </w:rPr>
+        <w:t xml:space="preserve"> Data Exposure</w:t>
+      </w:r>
+    </w:p>
+    <w:p>
+      <w:pPr>
+        <w:spacing w:line="480" w:lineRule="auto"/>
+        <w:rPr>
+          <w:rFonts w:ascii="Times New Roman" w:eastAsia="Times New Roman" w:hAnsi="Times New Roman" w:cs="Times New Roman"/>
+          <w:color w:val="000000"/>
+          <w:sz w:val="24"/>
+          <w:szCs w:val="24"/>
+        </w:rPr>
+      </w:pPr>
+      <w:r>
+        <w:rPr>
+          <w:rFonts w:ascii="Times New Roman" w:eastAsia="Times New Roman" w:hAnsi="Times New Roman" w:cs="Times New Roman"/>
+          <w:color w:val="000000"/>
+          <w:sz w:val="24"/>
+          <w:szCs w:val="24"/>
+        </w:rPr>
+        <w:t>We will use d</w:t>
+      </w:r>
+      <w:r>
+        <w:rPr>
+          <w:rFonts w:ascii="Times New Roman" w:eastAsia="Times New Roman" w:hAnsi="Times New Roman" w:cs="Times New Roman"/>
+          <w:color w:val="000000"/>
+          <w:sz w:val="24"/>
+          <w:szCs w:val="24"/>
+        </w:rPr>
+        <w:t xml:space="preserve">ata partitioning </w:t>
+      </w:r>
+      <w:r>
+        <w:rPr>
+          <w:rFonts w:ascii="Times New Roman" w:eastAsia="Times New Roman" w:hAnsi="Times New Roman" w:cs="Times New Roman"/>
+          <w:color w:val="000000"/>
+          <w:sz w:val="24"/>
+          <w:szCs w:val="24"/>
+        </w:rPr>
+        <w:t xml:space="preserve">and </w:t>
+      </w:r>
+      <w:proofErr w:type="spellStart"/>
+      <w:r>
+        <w:rPr>
+          <w:rFonts w:ascii="Times New Roman" w:eastAsia="Times New Roman" w:hAnsi="Times New Roman" w:cs="Times New Roman"/>
+          <w:color w:val="000000"/>
+          <w:sz w:val="24"/>
+          <w:szCs w:val="24"/>
+        </w:rPr>
+        <w:t>sharding</w:t>
+      </w:r>
+      <w:proofErr w:type="spellEnd"/>
+      <w:r>
+        <w:rPr>
+          <w:rFonts w:ascii="Times New Roman" w:eastAsia="Times New Roman" w:hAnsi="Times New Roman" w:cs="Times New Roman"/>
+          <w:color w:val="000000"/>
+          <w:sz w:val="24"/>
+          <w:szCs w:val="24"/>
+        </w:rPr>
+        <w:t xml:space="preserve"> to </w:t>
+      </w:r>
+      <w:proofErr w:type="gramStart"/>
+      <w:r>
+        <w:rPr>
+          <w:rFonts w:ascii="Times New Roman" w:eastAsia="Times New Roman" w:hAnsi="Times New Roman" w:cs="Times New Roman"/>
+          <w:color w:val="000000"/>
+          <w:sz w:val="24"/>
+          <w:szCs w:val="24"/>
+        </w:rPr>
+        <w:t>divid</w:t>
+      </w:r>
+      <w:r>
+        <w:rPr>
+          <w:rFonts w:ascii="Times New Roman" w:eastAsia="Times New Roman" w:hAnsi="Times New Roman" w:cs="Times New Roman"/>
+          <w:color w:val="000000"/>
+          <w:sz w:val="24"/>
+          <w:szCs w:val="24"/>
+        </w:rPr>
+        <w:t xml:space="preserve">e </w:t>
+      </w:r>
+      <w:r>
+        <w:rPr>
+          <w:rFonts w:ascii="Times New Roman" w:eastAsia="Times New Roman" w:hAnsi="Times New Roman" w:cs="Times New Roman"/>
+          <w:color w:val="000000"/>
+          <w:sz w:val="24"/>
+          <w:szCs w:val="24"/>
+        </w:rPr>
+        <w:t xml:space="preserve"> our</w:t>
+      </w:r>
+      <w:proofErr w:type="gramEnd"/>
+      <w:r>
+        <w:rPr>
+          <w:rFonts w:ascii="Times New Roman" w:eastAsia="Times New Roman" w:hAnsi="Times New Roman" w:cs="Times New Roman"/>
+          <w:color w:val="000000"/>
+          <w:sz w:val="24"/>
+          <w:szCs w:val="24"/>
+        </w:rPr>
+        <w:t xml:space="preserve"> database into smaller more manageable parts. This combined with limiting privileges and account access makes sure that the cloud is less likely to become compromised. Even the strictest security efforts may not always be sufficient to </w:t>
+      </w:r>
+      <w:r>
+        <w:rPr>
+          <w:rFonts w:ascii="Times New Roman" w:eastAsia="Times New Roman" w:hAnsi="Times New Roman" w:cs="Times New Roman"/>
+          <w:color w:val="000000"/>
+          <w:sz w:val="24"/>
+          <w:szCs w:val="24"/>
+        </w:rPr>
         <w:lastRenderedPageBreak/>
-        <w:t>There are techniques to set off alerts when someone tries to tamper with your code or inject malicious code. Active tamper-detection can be deployed to make sure that the code will not function at all if modified.</w:t>
-      </w:r>
-    </w:p>
-    <w:p>
-      <w:pPr>
-        <w:spacing w:line="480" w:lineRule="auto"/>
-        <w:rPr>
-          <w:rFonts w:ascii="Times New Roman" w:eastAsia="Times New Roman" w:hAnsi="Times New Roman" w:cs="Times New Roman"/>
-          <w:color w:val="000000"/>
-          <w:sz w:val="24"/>
-          <w:szCs w:val="24"/>
-        </w:rPr>
-      </w:pPr>
-      <w:r>
-        <w:rPr>
-          <w:rFonts w:ascii="Times New Roman" w:eastAsia="Times New Roman" w:hAnsi="Times New Roman" w:cs="Times New Roman"/>
-          <w:color w:val="000000"/>
-          <w:sz w:val="24"/>
-          <w:szCs w:val="24"/>
-        </w:rPr>
-        <w:t>7. Use the Principle of Least Privilege</w:t>
-      </w:r>
-    </w:p>
-    <w:p>
-      <w:pPr>
-        <w:spacing w:line="480" w:lineRule="auto"/>
-        <w:rPr>
-          <w:rFonts w:ascii="Times New Roman" w:eastAsia="Times New Roman" w:hAnsi="Times New Roman" w:cs="Times New Roman"/>
-          <w:color w:val="000000"/>
-          <w:sz w:val="24"/>
-          <w:szCs w:val="24"/>
-        </w:rPr>
-      </w:pPr>
-      <w:r>
-        <w:rPr>
-          <w:rFonts w:ascii="Times New Roman" w:eastAsia="Times New Roman" w:hAnsi="Times New Roman" w:cs="Times New Roman"/>
-          <w:color w:val="000000"/>
-          <w:sz w:val="24"/>
-          <w:szCs w:val="24"/>
-        </w:rPr>
-        <w:t>The principle of least privilege dictates that a code should run with only the permissions it absolutely needs and no more. Your app shouldn’t request for any more privileges than the minimum required for it to function. If you don’t need access to the user’s contacts, don’t ask for it. Don’t make unnecessary network connections. The list goes on and largely depends on the specifics of your app, so perform continuous threat modeling as you update your code.</w:t>
-      </w:r>
-    </w:p>
-    <w:p>
-      <w:pPr>
-        <w:spacing w:line="480" w:lineRule="auto"/>
-        <w:rPr>
-          <w:rFonts w:ascii="Times New Roman" w:eastAsia="Times New Roman" w:hAnsi="Times New Roman" w:cs="Times New Roman"/>
-          <w:color w:val="000000"/>
-          <w:sz w:val="24"/>
-          <w:szCs w:val="24"/>
-        </w:rPr>
-      </w:pPr>
-      <w:r>
-        <w:rPr>
-          <w:rFonts w:ascii="Times New Roman" w:eastAsia="Times New Roman" w:hAnsi="Times New Roman" w:cs="Times New Roman"/>
-          <w:color w:val="000000"/>
-          <w:sz w:val="24"/>
-          <w:szCs w:val="24"/>
-        </w:rPr>
-        <w:t>8. Deploy Proper Session Handling</w:t>
-      </w:r>
-    </w:p>
-    <w:p>
-      <w:pPr>
-        <w:spacing w:line="480" w:lineRule="auto"/>
-        <w:rPr>
-          <w:rFonts w:ascii="Times New Roman" w:eastAsia="Times New Roman" w:hAnsi="Times New Roman" w:cs="Times New Roman"/>
-          <w:color w:val="000000"/>
-          <w:sz w:val="24"/>
-          <w:szCs w:val="24"/>
-        </w:rPr>
-      </w:pPr>
-      <w:r>
-        <w:rPr>
-          <w:rFonts w:ascii="Times New Roman" w:eastAsia="Times New Roman" w:hAnsi="Times New Roman" w:cs="Times New Roman"/>
-          <w:color w:val="000000"/>
-          <w:sz w:val="24"/>
-          <w:szCs w:val="24"/>
-        </w:rPr>
-        <w:t>“Sessions” on mobile last much longer than on desktops. This makes session handling harder for the server. Use tokens instead of device identifiers to identify a session. Tokens can be revoked at any time, making them more secure in case of lost and stolen devices. Enable remote wiping of data from a lost/stolen device and also enable remote log-off.</w:t>
-      </w:r>
-    </w:p>
-    <w:p>
-      <w:pPr>
-        <w:spacing w:line="480" w:lineRule="auto"/>
-        <w:rPr>
-          <w:rFonts w:ascii="Times New Roman" w:eastAsia="Times New Roman" w:hAnsi="Times New Roman" w:cs="Times New Roman"/>
-          <w:color w:val="000000"/>
-          <w:sz w:val="24"/>
-          <w:szCs w:val="24"/>
-        </w:rPr>
-      </w:pPr>
-      <w:r>
-        <w:rPr>
-          <w:rFonts w:ascii="Times New Roman" w:eastAsia="Times New Roman" w:hAnsi="Times New Roman" w:cs="Times New Roman"/>
-          <w:color w:val="000000"/>
-          <w:sz w:val="24"/>
-          <w:szCs w:val="24"/>
-        </w:rPr>
-        <w:t>9. Use the Best Cryptography Tools and Techniques</w:t>
-      </w:r>
-    </w:p>
-    <w:p>
-      <w:pPr>
-        <w:spacing w:line="480" w:lineRule="auto"/>
-        <w:rPr>
-          <w:rFonts w:ascii="Times New Roman" w:eastAsia="Times New Roman" w:hAnsi="Times New Roman" w:cs="Times New Roman"/>
-          <w:color w:val="000000"/>
-          <w:sz w:val="24"/>
-          <w:szCs w:val="24"/>
-        </w:rPr>
-      </w:pPr>
-      <w:r>
-        <w:rPr>
-          <w:rFonts w:ascii="Times New Roman" w:eastAsia="Times New Roman" w:hAnsi="Times New Roman" w:cs="Times New Roman"/>
-          <w:color w:val="000000"/>
-          <w:sz w:val="24"/>
-          <w:szCs w:val="24"/>
-        </w:rPr>
-        <w:t>Key management is crucial if your encryption efforts have to pay off. Never hard code your keys as that makes it easy for attackers to steal them. Store keys in secure </w:t>
-      </w:r>
-      <w:hyperlink r:id="rId7" w:history="1">
-        <w:r>
-          <w:rPr>
-            <w:rStyle w:val="Hyperlink"/>
-            <w:rFonts w:ascii="Times New Roman" w:eastAsia="Times New Roman" w:hAnsi="Times New Roman" w:cs="Times New Roman"/>
-            <w:sz w:val="24"/>
-            <w:szCs w:val="24"/>
-          </w:rPr>
-          <w:t>containers</w:t>
-        </w:r>
-      </w:hyperlink>
-      <w:r>
-        <w:rPr>
-          <w:rFonts w:ascii="Times New Roman" w:eastAsia="Times New Roman" w:hAnsi="Times New Roman" w:cs="Times New Roman"/>
-          <w:color w:val="000000"/>
-          <w:sz w:val="24"/>
-          <w:szCs w:val="24"/>
-        </w:rPr>
-        <w:t> and never ever store them locally on the device. Some widely accepted cryptographic protocols like MD5 and SHA1 have proven insufficient by modern security standards. Stick to the latest, most trusted APIs, such as 256-bit AES encryption with SHA-256 for hashing.</w:t>
-      </w:r>
-    </w:p>
-    <w:p>
-      <w:pPr>
-        <w:spacing w:line="480" w:lineRule="auto"/>
-        <w:rPr>
-          <w:rFonts w:ascii="Times New Roman" w:eastAsia="Times New Roman" w:hAnsi="Times New Roman" w:cs="Times New Roman"/>
-          <w:color w:val="000000"/>
-          <w:sz w:val="24"/>
-          <w:szCs w:val="24"/>
-        </w:rPr>
-      </w:pPr>
-    </w:p>
-    <w:p>
-      <w:pPr>
-        <w:spacing w:line="480" w:lineRule="auto"/>
-        <w:rPr>
-          <w:rFonts w:ascii="Times New Roman" w:eastAsia="Times New Roman" w:hAnsi="Times New Roman" w:cs="Times New Roman"/>
-          <w:color w:val="000000"/>
-          <w:sz w:val="24"/>
-          <w:szCs w:val="24"/>
-        </w:rPr>
-      </w:pPr>
-      <w:r>
-        <w:rPr>
-          <w:rFonts w:ascii="Times New Roman" w:eastAsia="Times New Roman" w:hAnsi="Times New Roman" w:cs="Times New Roman"/>
-          <w:color w:val="000000"/>
-          <w:sz w:val="24"/>
-          <w:szCs w:val="24"/>
-        </w:rPr>
-        <w:lastRenderedPageBreak/>
-        <w:t>2) Data Partitioning and Limiting Data Exposure</w:t>
-      </w:r>
-    </w:p>
-    <w:p>
-      <w:pPr>
-        <w:spacing w:line="480" w:lineRule="auto"/>
-        <w:rPr>
-          <w:rFonts w:ascii="Times New Roman" w:eastAsia="Times New Roman" w:hAnsi="Times New Roman" w:cs="Times New Roman"/>
-          <w:color w:val="000000"/>
-          <w:sz w:val="24"/>
-          <w:szCs w:val="24"/>
-        </w:rPr>
-      </w:pPr>
-      <w:r>
-        <w:rPr>
-          <w:rFonts w:ascii="Times New Roman" w:eastAsia="Times New Roman" w:hAnsi="Times New Roman" w:cs="Times New Roman"/>
-          <w:color w:val="000000"/>
-          <w:sz w:val="24"/>
-          <w:szCs w:val="24"/>
-        </w:rPr>
-        <w:t>Data partitioning is a process of dividing your database into smaller more manageable parts. This combined with limiting privileges and account access makes sure that the cloud is less likely to become compromised. Even the strictest security efforts may not always be sufficient to prevent a data breach or hacking attack from happening, but limiting access and partitioning may help to make the devastating effect much less.</w:t>
+        <w:t>prevent a data breach or hacking attack from happening, but limiting access and partitioning may help to make the devastating effect much less.</w:t>
       </w:r>
     </w:p>
     <w:p>
@@ -3461,7 +3733,7 @@
         </w:rPr>
         <w:t>The iconic data breaches of 2017 like </w:t>
       </w:r>
-      <w:hyperlink r:id="rId8" w:tgtFrame="_blank" w:history="1">
+      <w:hyperlink r:id="rId7" w:tgtFrame="_blank" w:history="1">
         <w:r>
           <w:rPr>
             <w:rStyle w:val="Hyperlink"/>
@@ -3535,17 +3807,7 @@
           <w:sz w:val="24"/>
           <w:szCs w:val="24"/>
         </w:rPr>
-        <w:t xml:space="preserve"> have definitely gotten everyone to rise up and take notice of the importance of cyber security, and the coming years will see </w:t>
-      </w:r>
-      <w:r>
-        <w:rPr>
-          <w:rFonts w:ascii="Times New Roman" w:eastAsia="Times New Roman" w:hAnsi="Times New Roman" w:cs="Times New Roman"/>
-          <w:color w:val="000000"/>
-          <w:sz w:val="24"/>
-          <w:szCs w:val="24"/>
-        </w:rPr>
-        <w:lastRenderedPageBreak/>
-        <w:t>everyone from organizations to consumers taking security more seriously than ever. Security will become a bigger differentiator in the success of apps than usability and aesthetic appeal.</w:t>
+        <w:t> have definitely gotten everyone to rise up and take notice of the importance of cyber security, and the coming years will see everyone from organizations to consumers taking security more seriously than ever. Security will become a bigger differentiator in the success of apps than usability and aesthetic appeal.</w:t>
       </w:r>
     </w:p>
     <w:p>
@@ -3589,7 +3851,7 @@
           <w:szCs w:val="24"/>
         </w:rPr>
       </w:pPr>
-      <w:hyperlink r:id="rId9" w:tgtFrame="_blank" w:history="1">
+      <w:hyperlink r:id="rId8" w:tgtFrame="_blank" w:history="1">
         <w:r>
           <w:rPr>
             <w:rStyle w:val="Hyperlink"/>
@@ -3891,7 +4153,7 @@
         </w:rPr>
         <w:t>AWS introduced </w:t>
       </w:r>
-      <w:hyperlink r:id="rId10" w:history="1">
+      <w:hyperlink r:id="rId9" w:history="1">
         <w:r>
           <w:rPr>
             <w:rStyle w:val="Hyperlink"/>
@@ -3932,7 +4194,7 @@
           <w:color w:val="222222"/>
         </w:rPr>
       </w:pPr>
-      <w:hyperlink r:id="rId11" w:history="1">
+      <w:hyperlink r:id="rId10" w:history="1">
         <w:r>
           <w:rPr>
             <w:rStyle w:val="Hyperlink"/>
@@ -3966,7 +4228,6 @@
           <w:sz w:val="24"/>
           <w:szCs w:val="24"/>
         </w:rPr>
-        <w:lastRenderedPageBreak/>
         <w:t>Why Chalice?</w:t>
       </w:r>
     </w:p>
@@ -3976,7 +4237,11 @@
         <w:spacing w:before="0" w:beforeAutospacing="0" w:line="480" w:lineRule="auto"/>
       </w:pPr>
       <w:r>
-        <w:t>For Python developers accustomed to the Flask web framework, Chalice should be a breeze in terms of building and shipping your first app. Highly inspired by Flask, Chalice keeps it pretty minimalist in terms of defining what the service should be like and finally making an executable package of the same.</w:t>
+        <w:t xml:space="preserve">For Python developers accustomed to the Flask web framework, Chalice should be a breeze in terms of building and shipping your first app. Highly inspired by Flask, Chalice keeps it pretty </w:t>
+      </w:r>
+      <w:r>
+        <w:lastRenderedPageBreak/>
+        <w:t>minimalist in terms of defining what the service should be like and finally making an executable package of the same.</w:t>
       </w:r>
     </w:p>
     <w:p>
@@ -4261,16 +4526,7 @@
           <w:sz w:val="24"/>
           <w:szCs w:val="24"/>
         </w:rPr>
-        <w:t xml:space="preserve">“Amazon </w:t>
-      </w:r>
-      <w:r>
-        <w:rPr>
-          <w:rFonts w:ascii="Times New Roman" w:hAnsi="Times New Roman" w:cs="Times New Roman"/>
-          <w:sz w:val="24"/>
-          <w:szCs w:val="24"/>
-        </w:rPr>
-        <w:lastRenderedPageBreak/>
-        <w:t xml:space="preserve">web services made simple” [8] Thomas B </w:t>
+        <w:t xml:space="preserve">“Amazon web services made simple” [8] Thomas B </w:t>
       </w:r>
       <w:proofErr w:type="spellStart"/>
       <w:r>

</xml_diff>

<commit_message>
Why build a serverless application?
</commit_message>
<xml_diff>
--- a/documentation/Project Report.docx
+++ b/documentation/Project Report.docx
@@ -273,7 +273,7 @@
               </mc:Choice>
               <mc:Fallback>
                 <w:pict>
-                  <v:group w14:anchorId="5F61AAAB" id="Group 149" o:spid="_x0000_s1026" style="position:absolute;margin-left:0;margin-top:0;width:8in;height:95.7pt;z-index:251662336;mso-width-percent:941;mso-height-percent:121;mso-top-percent:23;mso-position-horizontal:center;mso-position-horizontal-relative:page;mso-position-vertical-relative:page;mso-width-percent:941;mso-height-percent:121;mso-top-percent:23" coordorigin="" coordsize="73152,12161" o:gfxdata="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">
+                  <v:group w14:anchorId="1F39FA13" id="Group 149" o:spid="_x0000_s1026" style="position:absolute;margin-left:0;margin-top:0;width:8in;height:95.7pt;z-index:251662336;mso-width-percent:941;mso-height-percent:121;mso-top-percent:23;mso-position-horizontal:center;mso-position-horizontal-relative:page;mso-position-vertical-relative:page;mso-width-percent:941;mso-height-percent:121;mso-top-percent:23" coordorigin="" coordsize="73152,12161" o:gfxdata="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">
                     <v:shape id="Rectangle 51" o:spid="_x0000_s1027" style="position:absolute;width:73152;height:11303;visibility:visible;mso-wrap-style:square;v-text-anchor:middle" coordsize="7312660,1129665" o:gfxdata="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" path="m,l7312660,r,1129665l3619500,733425,,1091565,,xe" fillcolor="#4472c4 [3204]" stroked="f" strokeweight="1pt">
                       <v:stroke joinstyle="miter"/>
                       <v:path arrowok="t" o:connecttype="custom" o:connectlocs="0,0;7315200,0;7315200,1130373;3620757,733885;0,1092249;0,0" o:connectangles="0,0,0,0,0,0"/>
@@ -3532,7 +3532,6 @@
         </w:rPr>
         <w:t xml:space="preserve"> to </w:t>
       </w:r>
-      <w:proofErr w:type="gramStart"/>
       <w:r>
         <w:rPr>
           <w:rFonts w:ascii="Times New Roman" w:eastAsia="Times New Roman" w:hAnsi="Times New Roman" w:cs="Times New Roman"/>
@@ -3558,17 +3557,7 @@
           <w:sz w:val="24"/>
           <w:szCs w:val="24"/>
         </w:rPr>
-        <w:t xml:space="preserve"> our</w:t>
-      </w:r>
-      <w:proofErr w:type="gramEnd"/>
-      <w:r>
-        <w:rPr>
-          <w:rFonts w:ascii="Times New Roman" w:eastAsia="Times New Roman" w:hAnsi="Times New Roman" w:cs="Times New Roman"/>
-          <w:color w:val="000000"/>
-          <w:sz w:val="24"/>
-          <w:szCs w:val="24"/>
-        </w:rPr>
-        <w:t xml:space="preserve"> database into smaller more manageable parts. This combined with limiting privileges and account access makes sure that the cloud is less likely to become compromised. Even the strictest security efforts may not always be sufficient to </w:t>
+        <w:t xml:space="preserve">our database into smaller more manageable parts. This combined with limiting privileges and account access makes sure that the cloud is less likely to become compromised. Even the strictest security efforts may not always be sufficient to </w:t>
       </w:r>
       <w:r>
         <w:rPr>
@@ -3591,301 +3580,211 @@
           <w:szCs w:val="24"/>
         </w:rPr>
       </w:pPr>
-      <w:r>
-        <w:rPr>
-          <w:rFonts w:ascii="Times New Roman" w:eastAsia="Times New Roman" w:hAnsi="Times New Roman" w:cs="Times New Roman"/>
-          <w:color w:val="000000"/>
-          <w:sz w:val="24"/>
-          <w:szCs w:val="24"/>
-        </w:rPr>
-        <w:t>3) Using Security Software</w:t>
-      </w:r>
-    </w:p>
-    <w:p>
-      <w:pPr>
-        <w:spacing w:line="480" w:lineRule="auto"/>
-        <w:rPr>
-          <w:rFonts w:ascii="Times New Roman" w:eastAsia="Times New Roman" w:hAnsi="Times New Roman" w:cs="Times New Roman"/>
-          <w:color w:val="000000"/>
-          <w:sz w:val="24"/>
-          <w:szCs w:val="24"/>
-        </w:rPr>
-      </w:pPr>
-      <w:r>
-        <w:rPr>
-          <w:rFonts w:ascii="Times New Roman" w:eastAsia="Times New Roman" w:hAnsi="Times New Roman" w:cs="Times New Roman"/>
-          <w:color w:val="000000"/>
-          <w:sz w:val="24"/>
-          <w:szCs w:val="24"/>
-        </w:rPr>
-        <w:t xml:space="preserve">There is a range of software options that may help businesses protect sensitive information in databases. One of the best software solutions for that is </w:t>
-      </w:r>
-      <w:proofErr w:type="spellStart"/>
-      <w:r>
-        <w:rPr>
-          <w:rFonts w:ascii="Times New Roman" w:eastAsia="Times New Roman" w:hAnsi="Times New Roman" w:cs="Times New Roman"/>
-          <w:color w:val="000000"/>
-          <w:sz w:val="24"/>
-          <w:szCs w:val="24"/>
-        </w:rPr>
-        <w:t>DataSunrise</w:t>
-      </w:r>
-      <w:proofErr w:type="spellEnd"/>
-      <w:r>
-        <w:rPr>
-          <w:rFonts w:ascii="Times New Roman" w:eastAsia="Times New Roman" w:hAnsi="Times New Roman" w:cs="Times New Roman"/>
-          <w:color w:val="000000"/>
-          <w:sz w:val="24"/>
-          <w:szCs w:val="24"/>
-        </w:rPr>
-        <w:t xml:space="preserve"> Database Security Suite. It has many reliable and useful tools such as Audit (Activity Monitoring), Database Firewall (Security), Data Masking (static and dynamic), etc. All this arsenal of tools ensures very reliable protection for proprietary databases.</w:t>
-      </w:r>
-    </w:p>
-    <w:p>
-      <w:pPr>
-        <w:spacing w:line="480" w:lineRule="auto"/>
-        <w:rPr>
-          <w:rFonts w:ascii="Times New Roman" w:eastAsia="Times New Roman" w:hAnsi="Times New Roman" w:cs="Times New Roman"/>
-          <w:color w:val="000000"/>
-          <w:sz w:val="24"/>
-          <w:szCs w:val="24"/>
-        </w:rPr>
-      </w:pPr>
-    </w:p>
-    <w:p>
-      <w:pPr>
-        <w:spacing w:line="480" w:lineRule="auto"/>
-        <w:rPr>
-          <w:rFonts w:ascii="Times New Roman" w:eastAsia="Times New Roman" w:hAnsi="Times New Roman" w:cs="Times New Roman"/>
-          <w:color w:val="000000"/>
-          <w:sz w:val="24"/>
-          <w:szCs w:val="24"/>
-        </w:rPr>
-      </w:pPr>
-      <w:r>
-        <w:rPr>
-          <w:rFonts w:ascii="Times New Roman" w:eastAsia="Times New Roman" w:hAnsi="Times New Roman" w:cs="Times New Roman"/>
-          <w:color w:val="000000"/>
-          <w:sz w:val="24"/>
-          <w:szCs w:val="24"/>
-        </w:rPr>
-        <w:t>10. Test Repeatedly</w:t>
-      </w:r>
-    </w:p>
-    <w:p>
-      <w:pPr>
-        <w:spacing w:line="480" w:lineRule="auto"/>
-        <w:rPr>
-          <w:rFonts w:ascii="Times New Roman" w:eastAsia="Times New Roman" w:hAnsi="Times New Roman" w:cs="Times New Roman"/>
-          <w:color w:val="000000"/>
-          <w:sz w:val="24"/>
-          <w:szCs w:val="24"/>
-        </w:rPr>
-      </w:pPr>
-    </w:p>
-    <w:p>
-      <w:pPr>
-        <w:spacing w:line="480" w:lineRule="auto"/>
-        <w:rPr>
-          <w:rFonts w:ascii="Times New Roman" w:eastAsia="Times New Roman" w:hAnsi="Times New Roman" w:cs="Times New Roman"/>
-          <w:color w:val="000000"/>
-          <w:sz w:val="24"/>
-          <w:szCs w:val="24"/>
-        </w:rPr>
-      </w:pPr>
-    </w:p>
-    <w:p>
-      <w:pPr>
-        <w:spacing w:line="480" w:lineRule="auto"/>
-        <w:rPr>
-          <w:rFonts w:ascii="Times New Roman" w:eastAsia="Times New Roman" w:hAnsi="Times New Roman" w:cs="Times New Roman"/>
-          <w:color w:val="000000"/>
-          <w:sz w:val="24"/>
-          <w:szCs w:val="24"/>
-        </w:rPr>
-      </w:pPr>
-      <w:r>
-        <w:rPr>
-          <w:rFonts w:ascii="Times New Roman" w:eastAsia="Times New Roman" w:hAnsi="Times New Roman" w:cs="Times New Roman"/>
-          <w:color w:val="000000"/>
-          <w:sz w:val="24"/>
-          <w:szCs w:val="24"/>
-        </w:rPr>
-        <w:t>Securing your app is a process that never ends. New threats emerge and new solutions are needed. Invest in penetration testing, threat modeling, and emulators to continuously test your apps for vulnerabilities. Fix them with each update and issue patches when required.</w:t>
-      </w:r>
-    </w:p>
-    <w:p>
-      <w:pPr>
-        <w:spacing w:line="480" w:lineRule="auto"/>
-        <w:rPr>
-          <w:rFonts w:ascii="Times New Roman" w:eastAsia="Times New Roman" w:hAnsi="Times New Roman" w:cs="Times New Roman"/>
-          <w:color w:val="000000"/>
-          <w:sz w:val="24"/>
-          <w:szCs w:val="24"/>
-        </w:rPr>
-      </w:pPr>
-      <w:r>
-        <w:rPr>
-          <w:rFonts w:ascii="Times New Roman" w:eastAsia="Times New Roman" w:hAnsi="Times New Roman" w:cs="Times New Roman"/>
-          <w:color w:val="000000"/>
-          <w:sz w:val="24"/>
-          <w:szCs w:val="24"/>
-        </w:rPr>
-        <w:t>The iconic data breaches of 2017 like </w:t>
-      </w:r>
-      <w:hyperlink r:id="rId7" w:tgtFrame="_blank" w:history="1">
-        <w:r>
-          <w:rPr>
-            <w:rStyle w:val="Hyperlink"/>
-            <w:rFonts w:ascii="Times New Roman" w:eastAsia="Times New Roman" w:hAnsi="Times New Roman" w:cs="Times New Roman"/>
-            <w:sz w:val="24"/>
-            <w:szCs w:val="24"/>
-          </w:rPr>
-          <w:t>WannaCry</w:t>
-        </w:r>
-      </w:hyperlink>
-      <w:r>
-        <w:rPr>
-          <w:rFonts w:ascii="Times New Roman" w:eastAsia="Times New Roman" w:hAnsi="Times New Roman" w:cs="Times New Roman"/>
-          <w:color w:val="000000"/>
-          <w:sz w:val="24"/>
-          <w:szCs w:val="24"/>
-        </w:rPr>
-        <w:t> and </w:t>
-      </w:r>
-      <w:proofErr w:type="spellStart"/>
-      <w:r>
-        <w:rPr>
-          <w:rFonts w:ascii="Times New Roman" w:eastAsia="Times New Roman" w:hAnsi="Times New Roman" w:cs="Times New Roman"/>
-          <w:color w:val="000000"/>
-          <w:sz w:val="24"/>
-          <w:szCs w:val="24"/>
-        </w:rPr>
-        <w:fldChar w:fldCharType="begin"/>
-      </w:r>
-      <w:r>
-        <w:rPr>
-          <w:rFonts w:ascii="Times New Roman" w:eastAsia="Times New Roman" w:hAnsi="Times New Roman" w:cs="Times New Roman"/>
-          <w:color w:val="000000"/>
-          <w:sz w:val="24"/>
-          <w:szCs w:val="24"/>
-        </w:rPr>
-        <w:instrText xml:space="preserve"> HYPERLINK "https://www.tripwire.com/state-of-security/security-data-protection/infosec-pros-security-lacking-after-wannacry-notpetya-attacks/" \t "_blank" </w:instrText>
-      </w:r>
-      <w:r>
-        <w:rPr>
-          <w:rFonts w:ascii="Times New Roman" w:eastAsia="Times New Roman" w:hAnsi="Times New Roman" w:cs="Times New Roman"/>
-          <w:color w:val="000000"/>
-          <w:sz w:val="24"/>
-          <w:szCs w:val="24"/>
-        </w:rPr>
-        <w:fldChar w:fldCharType="separate"/>
-      </w:r>
-      <w:r>
-        <w:rPr>
-          <w:rStyle w:val="Hyperlink"/>
-          <w:rFonts w:ascii="Times New Roman" w:eastAsia="Times New Roman" w:hAnsi="Times New Roman" w:cs="Times New Roman"/>
-          <w:sz w:val="24"/>
-          <w:szCs w:val="24"/>
-        </w:rPr>
-        <w:t>NotPetya</w:t>
-      </w:r>
-      <w:proofErr w:type="spellEnd"/>
-      <w:r>
-        <w:rPr>
-          <w:rFonts w:ascii="Times New Roman" w:eastAsia="Times New Roman" w:hAnsi="Times New Roman" w:cs="Times New Roman"/>
-          <w:color w:val="000000"/>
-          <w:sz w:val="24"/>
-          <w:szCs w:val="24"/>
-        </w:rPr>
-        <w:fldChar w:fldCharType="end"/>
-      </w:r>
-      <w:r>
-        <w:rPr>
-          <w:rFonts w:ascii="Times New Roman" w:eastAsia="Times New Roman" w:hAnsi="Times New Roman" w:cs="Times New Roman"/>
-          <w:color w:val="000000"/>
-          <w:sz w:val="24"/>
-          <w:szCs w:val="24"/>
-        </w:rPr>
-        <w:t> have definitely gotten everyone to rise up and take notice of the importance of cyber security, and the coming years will see everyone from organizations to consumers taking security more seriously than ever. Security will become a bigger differentiator in the success of apps than usability and aesthetic appeal.</w:t>
-      </w:r>
-    </w:p>
-    <w:p>
-      <w:pPr>
-        <w:spacing w:line="480" w:lineRule="auto"/>
-        <w:rPr>
-          <w:rFonts w:ascii="Times New Roman" w:eastAsia="Times New Roman" w:hAnsi="Times New Roman" w:cs="Times New Roman"/>
-          <w:color w:val="000000"/>
-          <w:sz w:val="24"/>
-          <w:szCs w:val="24"/>
-        </w:rPr>
-      </w:pPr>
-      <w:r>
-        <w:rPr>
-          <w:rFonts w:ascii="Times New Roman" w:eastAsia="Times New Roman" w:hAnsi="Times New Roman" w:cs="Times New Roman"/>
-          <w:color w:val="000000"/>
-          <w:sz w:val="24"/>
-          <w:szCs w:val="24"/>
-        </w:rPr>
-        <w:t>The above guidelines will help you keep your app security tight as an oyster and keep your clients and users happy.</w:t>
-      </w:r>
-    </w:p>
-    <w:p>
-      <w:pPr>
-        <w:spacing w:line="480" w:lineRule="auto"/>
-        <w:rPr>
-          <w:rFonts w:ascii="Times New Roman" w:eastAsia="Times New Roman" w:hAnsi="Times New Roman" w:cs="Times New Roman"/>
-          <w:color w:val="000000"/>
-          <w:sz w:val="24"/>
-          <w:szCs w:val="24"/>
-        </w:rPr>
-      </w:pPr>
-    </w:p>
-    <w:p>
-      <w:pPr>
-        <w:spacing w:line="480" w:lineRule="auto"/>
-        <w:rPr>
-          <w:rFonts w:ascii="Times New Roman" w:eastAsia="Times New Roman" w:hAnsi="Times New Roman" w:cs="Times New Roman"/>
-          <w:color w:val="000000"/>
-          <w:sz w:val="24"/>
-          <w:szCs w:val="24"/>
-        </w:rPr>
-      </w:pPr>
-      <w:hyperlink r:id="rId8" w:tgtFrame="_blank" w:history="1">
-        <w:r>
-          <w:rPr>
-            <w:rStyle w:val="Hyperlink"/>
-            <w:rFonts w:ascii="Times New Roman" w:eastAsia="Times New Roman" w:hAnsi="Times New Roman" w:cs="Times New Roman"/>
-            <w:sz w:val="24"/>
-            <w:szCs w:val="24"/>
-          </w:rPr>
-          <w:t>Serverless computing</w:t>
-        </w:r>
-      </w:hyperlink>
-      <w:r>
-        <w:rPr>
-          <w:rFonts w:ascii="Times New Roman" w:eastAsia="Times New Roman" w:hAnsi="Times New Roman" w:cs="Times New Roman"/>
-          <w:color w:val="000000"/>
-          <w:sz w:val="24"/>
-          <w:szCs w:val="24"/>
-        </w:rPr>
-        <w:t> allows you to build and run applications and services without thinking about servers. With serverless computing, your application still runs on servers, but all the server management is done by AWS. Using AWS and its Serverless Platform, you can build and deploy applications on cost-effective services that provide built-in application availability and flexible scaling capabilities. This lets you focus on your application code instead of worrying about provisioning, configuring, and managing servers.</w:t>
-      </w:r>
-    </w:p>
-    <w:p>
-      <w:pPr>
-        <w:spacing w:line="480" w:lineRule="auto"/>
-        <w:rPr>
-          <w:rFonts w:ascii="Times New Roman" w:eastAsia="Times New Roman" w:hAnsi="Times New Roman" w:cs="Times New Roman"/>
+    </w:p>
+    <w:p>
+      <w:pPr>
+        <w:spacing w:line="480" w:lineRule="auto"/>
+        <w:rPr>
+          <w:rFonts w:ascii="Times New Roman" w:eastAsia="Times New Roman" w:hAnsi="Times New Roman" w:cs="Times New Roman"/>
+          <w:b/>
+          <w:bCs/>
+          <w:color w:val="000000"/>
+          <w:sz w:val="24"/>
+          <w:szCs w:val="24"/>
+        </w:rPr>
+      </w:pPr>
+      <w:r>
+        <w:rPr>
+          <w:rFonts w:ascii="Times New Roman" w:eastAsia="Times New Roman" w:hAnsi="Times New Roman" w:cs="Times New Roman"/>
+          <w:b/>
+          <w:bCs/>
+          <w:color w:val="000000"/>
+          <w:sz w:val="24"/>
+          <w:szCs w:val="24"/>
+        </w:rPr>
+        <w:t>If you need to make your application serverless how it can be done</w:t>
+      </w:r>
+      <w:r>
+        <w:rPr>
+          <w:rFonts w:ascii="Times New Roman" w:eastAsia="Times New Roman" w:hAnsi="Times New Roman" w:cs="Times New Roman"/>
+          <w:b/>
+          <w:bCs/>
+          <w:color w:val="000000"/>
+          <w:sz w:val="24"/>
+          <w:szCs w:val="24"/>
+        </w:rPr>
+        <w:t>?</w:t>
+      </w:r>
+    </w:p>
+    <w:p>
+      <w:pPr>
+        <w:spacing w:line="480" w:lineRule="auto"/>
+        <w:rPr>
+          <w:rFonts w:ascii="Times New Roman" w:eastAsia="Times New Roman" w:hAnsi="Times New Roman" w:cs="Times New Roman"/>
+          <w:b/>
+          <w:bCs/>
+          <w:color w:val="000000"/>
+          <w:sz w:val="24"/>
+          <w:szCs w:val="24"/>
+        </w:rPr>
+      </w:pPr>
+    </w:p>
+    <w:p>
+      <w:pPr>
+        <w:spacing w:line="480" w:lineRule="auto"/>
+        <w:rPr>
+          <w:rFonts w:ascii="Times New Roman" w:eastAsia="Times New Roman" w:hAnsi="Times New Roman" w:cs="Times New Roman"/>
+          <w:b/>
+          <w:bCs/>
+          <w:color w:val="000000"/>
+          <w:sz w:val="24"/>
+          <w:szCs w:val="24"/>
+        </w:rPr>
+      </w:pPr>
+      <w:r>
+        <w:rPr>
+          <w:rFonts w:ascii="Times New Roman" w:eastAsia="Times New Roman" w:hAnsi="Times New Roman" w:cs="Times New Roman"/>
+          <w:b/>
+          <w:bCs/>
+          <w:color w:val="000000"/>
+          <w:sz w:val="24"/>
+          <w:szCs w:val="24"/>
+        </w:rPr>
+        <w:t>Serverless Computing</w:t>
+      </w:r>
+    </w:p>
+    <w:p>
+      <w:pPr>
+        <w:spacing w:line="480" w:lineRule="auto"/>
+        <w:rPr>
+          <w:rFonts w:ascii="Times New Roman" w:eastAsia="Times New Roman" w:hAnsi="Times New Roman" w:cs="Times New Roman"/>
+          <w:color w:val="000000"/>
+          <w:sz w:val="24"/>
+          <w:szCs w:val="24"/>
+        </w:rPr>
+      </w:pPr>
+      <w:r>
+        <w:rPr>
+          <w:rFonts w:ascii="Times New Roman" w:eastAsia="Times New Roman" w:hAnsi="Times New Roman" w:cs="Times New Roman"/>
+          <w:color w:val="000000"/>
+          <w:sz w:val="24"/>
+          <w:szCs w:val="24"/>
+        </w:rPr>
+        <w:t>Serverless computing</w:t>
+      </w:r>
+      <w:r>
+        <w:rPr>
+          <w:rFonts w:ascii="Times New Roman" w:eastAsia="Times New Roman" w:hAnsi="Times New Roman" w:cs="Times New Roman"/>
+          <w:color w:val="000000"/>
+          <w:sz w:val="24"/>
+          <w:szCs w:val="24"/>
+        </w:rPr>
+        <w:t xml:space="preserve"> allows you to build and run applications and services without thinking about servers. With serverless computing, your application still runs on servers, but all the server management is done by </w:t>
+      </w:r>
+      <w:r>
+        <w:rPr>
+          <w:rFonts w:ascii="Times New Roman" w:eastAsia="Times New Roman" w:hAnsi="Times New Roman" w:cs="Times New Roman"/>
+          <w:color w:val="000000"/>
+          <w:sz w:val="24"/>
+          <w:szCs w:val="24"/>
+        </w:rPr>
+        <w:t>our cloud provider Amazon Web Services (</w:t>
+      </w:r>
+      <w:r>
+        <w:rPr>
+          <w:rFonts w:ascii="Times New Roman" w:eastAsia="Times New Roman" w:hAnsi="Times New Roman" w:cs="Times New Roman"/>
+          <w:color w:val="000000"/>
+          <w:sz w:val="24"/>
+          <w:szCs w:val="24"/>
+        </w:rPr>
+        <w:t>AWS</w:t>
+      </w:r>
+      <w:r>
+        <w:rPr>
+          <w:rFonts w:ascii="Times New Roman" w:eastAsia="Times New Roman" w:hAnsi="Times New Roman" w:cs="Times New Roman"/>
+          <w:color w:val="000000"/>
+          <w:sz w:val="24"/>
+          <w:szCs w:val="24"/>
+        </w:rPr>
+        <w:t>)</w:t>
+      </w:r>
+      <w:r>
+        <w:rPr>
+          <w:rFonts w:ascii="Times New Roman" w:eastAsia="Times New Roman" w:hAnsi="Times New Roman" w:cs="Times New Roman"/>
+          <w:color w:val="000000"/>
+          <w:sz w:val="24"/>
+          <w:szCs w:val="24"/>
+        </w:rPr>
+        <w:t xml:space="preserve">. Using AWS and its Serverless Platform, </w:t>
+      </w:r>
+      <w:r>
+        <w:rPr>
+          <w:rFonts w:ascii="Times New Roman" w:eastAsia="Times New Roman" w:hAnsi="Times New Roman" w:cs="Times New Roman"/>
+          <w:color w:val="000000"/>
+          <w:sz w:val="24"/>
+          <w:szCs w:val="24"/>
+        </w:rPr>
+        <w:t>we</w:t>
+      </w:r>
+      <w:r>
+        <w:rPr>
+          <w:rFonts w:ascii="Times New Roman" w:eastAsia="Times New Roman" w:hAnsi="Times New Roman" w:cs="Times New Roman"/>
+          <w:color w:val="000000"/>
+          <w:sz w:val="24"/>
+          <w:szCs w:val="24"/>
+        </w:rPr>
+        <w:t xml:space="preserve"> can build and deploy</w:t>
+      </w:r>
+      <w:r>
+        <w:rPr>
+          <w:rFonts w:ascii="Times New Roman" w:eastAsia="Times New Roman" w:hAnsi="Times New Roman" w:cs="Times New Roman"/>
+          <w:color w:val="000000"/>
+          <w:sz w:val="24"/>
+          <w:szCs w:val="24"/>
+        </w:rPr>
+        <w:t xml:space="preserve"> our</w:t>
+      </w:r>
+      <w:r>
+        <w:rPr>
+          <w:rFonts w:ascii="Times New Roman" w:eastAsia="Times New Roman" w:hAnsi="Times New Roman" w:cs="Times New Roman"/>
+          <w:color w:val="000000"/>
+          <w:sz w:val="24"/>
+          <w:szCs w:val="24"/>
+        </w:rPr>
+        <w:t xml:space="preserve"> applications on cost-effective services that provide built-in application availability and flexible scaling capabilities. </w:t>
+      </w:r>
+    </w:p>
+    <w:p>
+      <w:pPr>
+        <w:spacing w:line="480" w:lineRule="auto"/>
+        <w:rPr>
+          <w:rFonts w:ascii="Times New Roman" w:eastAsia="Times New Roman" w:hAnsi="Times New Roman" w:cs="Times New Roman"/>
+          <w:b/>
+          <w:bCs/>
           <w:color w:val="000000"/>
           <w:sz w:val="24"/>
           <w:szCs w:val="24"/>
         </w:rPr>
       </w:pPr>
       <w:bookmarkStart w:id="0" w:name="Mission_Accmplished"/>
-      <w:r>
-        <w:rPr>
-          <w:rFonts w:ascii="Times New Roman" w:eastAsia="Times New Roman" w:hAnsi="Times New Roman" w:cs="Times New Roman"/>
+    </w:p>
+    <w:p>
+      <w:pPr>
+        <w:spacing w:line="480" w:lineRule="auto"/>
+        <w:rPr>
+          <w:rFonts w:ascii="Times New Roman" w:eastAsia="Times New Roman" w:hAnsi="Times New Roman" w:cs="Times New Roman"/>
+          <w:b/>
+          <w:bCs/>
+          <w:color w:val="000000"/>
+          <w:sz w:val="24"/>
+          <w:szCs w:val="24"/>
+        </w:rPr>
+      </w:pPr>
+      <w:r>
+        <w:rPr>
+          <w:rFonts w:ascii="Times New Roman" w:eastAsia="Times New Roman" w:hAnsi="Times New Roman" w:cs="Times New Roman"/>
+          <w:b/>
+          <w:bCs/>
           <w:color w:val="000000"/>
           <w:sz w:val="24"/>
           <w:szCs w:val="24"/>
@@ -3911,7 +3810,79 @@
           <w:sz w:val="24"/>
           <w:szCs w:val="24"/>
         </w:rPr>
-        <w:t>Building a serverless application allows you to focus on your application code instead of managing and operating infrastructure. You do not have to think about provisioning or configuring servers since AWS handles all of this for you. This reduces your infrastructure management burden and helps you get faster time-to-market.</w:t>
+        <w:t xml:space="preserve">Building a serverless application allows </w:t>
+      </w:r>
+      <w:r>
+        <w:rPr>
+          <w:rFonts w:ascii="Times New Roman" w:eastAsia="Times New Roman" w:hAnsi="Times New Roman" w:cs="Times New Roman"/>
+          <w:color w:val="000000"/>
+          <w:sz w:val="24"/>
+          <w:szCs w:val="24"/>
+        </w:rPr>
+        <w:t>us</w:t>
+      </w:r>
+      <w:r>
+        <w:rPr>
+          <w:rFonts w:ascii="Times New Roman" w:eastAsia="Times New Roman" w:hAnsi="Times New Roman" w:cs="Times New Roman"/>
+          <w:color w:val="000000"/>
+          <w:sz w:val="24"/>
+          <w:szCs w:val="24"/>
+        </w:rPr>
+        <w:t xml:space="preserve"> to focus on your application code instead of managing and operating infrastructure. </w:t>
+      </w:r>
+      <w:r>
+        <w:rPr>
+          <w:rFonts w:ascii="Times New Roman" w:eastAsia="Times New Roman" w:hAnsi="Times New Roman" w:cs="Times New Roman"/>
+          <w:color w:val="000000"/>
+          <w:sz w:val="24"/>
+          <w:szCs w:val="24"/>
+        </w:rPr>
+        <w:t>We</w:t>
+      </w:r>
+      <w:r>
+        <w:rPr>
+          <w:rFonts w:ascii="Times New Roman" w:eastAsia="Times New Roman" w:hAnsi="Times New Roman" w:cs="Times New Roman"/>
+          <w:color w:val="000000"/>
+          <w:sz w:val="24"/>
+          <w:szCs w:val="24"/>
+        </w:rPr>
+        <w:t xml:space="preserve"> do not have to think about provisioning or configuring servers since AWS handles all of this for </w:t>
+      </w:r>
+      <w:r>
+        <w:rPr>
+          <w:rFonts w:ascii="Times New Roman" w:eastAsia="Times New Roman" w:hAnsi="Times New Roman" w:cs="Times New Roman"/>
+          <w:color w:val="000000"/>
+          <w:sz w:val="24"/>
+          <w:szCs w:val="24"/>
+        </w:rPr>
+        <w:t>us</w:t>
+      </w:r>
+      <w:r>
+        <w:rPr>
+          <w:rFonts w:ascii="Times New Roman" w:eastAsia="Times New Roman" w:hAnsi="Times New Roman" w:cs="Times New Roman"/>
+          <w:color w:val="000000"/>
+          <w:sz w:val="24"/>
+          <w:szCs w:val="24"/>
+        </w:rPr>
+        <w:t xml:space="preserve">. This reduces infrastructure management burden and helps </w:t>
+      </w:r>
+      <w:r>
+        <w:rPr>
+          <w:rFonts w:ascii="Times New Roman" w:eastAsia="Times New Roman" w:hAnsi="Times New Roman" w:cs="Times New Roman"/>
+          <w:color w:val="000000"/>
+          <w:sz w:val="24"/>
+          <w:szCs w:val="24"/>
+        </w:rPr>
+        <w:t>us</w:t>
+      </w:r>
+      <w:r>
+        <w:rPr>
+          <w:rFonts w:ascii="Times New Roman" w:eastAsia="Times New Roman" w:hAnsi="Times New Roman" w:cs="Times New Roman"/>
+          <w:color w:val="000000"/>
+          <w:sz w:val="24"/>
+          <w:szCs w:val="24"/>
+        </w:rPr>
+        <w:t xml:space="preserve"> get faster time-to-market.</w:t>
       </w:r>
     </w:p>
     <w:p>
@@ -3936,33 +3907,37 @@
     </w:p>
     <w:p>
       <w:pPr>
-        <w:spacing w:line="480" w:lineRule="auto"/>
-        <w:rPr>
-          <w:rFonts w:ascii="Times New Roman" w:eastAsia="Times New Roman" w:hAnsi="Times New Roman" w:cs="Times New Roman"/>
-          <w:color w:val="000000"/>
-          <w:sz w:val="24"/>
-          <w:szCs w:val="24"/>
-        </w:rPr>
-      </w:pPr>
-    </w:p>
-    <w:p>
-      <w:pPr>
         <w:spacing w:after="192" w:line="480" w:lineRule="auto"/>
-        <w:jc w:val="center"/>
-        <w:rPr>
-          <w:rFonts w:ascii="Times New Roman" w:eastAsia="Times New Roman" w:hAnsi="Times New Roman" w:cs="Times New Roman"/>
+        <w:rPr>
+          <w:rFonts w:ascii="Times New Roman" w:eastAsia="Times New Roman" w:hAnsi="Times New Roman" w:cs="Times New Roman"/>
+          <w:b/>
+          <w:bCs/>
           <w:color w:val="333333"/>
           <w:sz w:val="24"/>
           <w:szCs w:val="24"/>
         </w:rPr>
       </w:pPr>
-      <w:r>
+    </w:p>
+    <w:p>
+      <w:pPr>
+        <w:spacing w:after="192" w:line="480" w:lineRule="auto"/>
         <w:rPr>
           <w:rFonts w:ascii="Times New Roman" w:eastAsia="Times New Roman" w:hAnsi="Times New Roman" w:cs="Times New Roman"/>
           <w:color w:val="333333"/>
           <w:sz w:val="24"/>
           <w:szCs w:val="24"/>
         </w:rPr>
+      </w:pPr>
+      <w:r>
+        <w:rPr>
+          <w:rFonts w:ascii="Times New Roman" w:eastAsia="Times New Roman" w:hAnsi="Times New Roman" w:cs="Times New Roman"/>
+          <w:b/>
+          <w:bCs/>
+          <w:color w:val="333333"/>
+          <w:sz w:val="24"/>
+          <w:szCs w:val="24"/>
+        </w:rPr>
+        <w:lastRenderedPageBreak/>
         <w:t>No server management</w:t>
       </w:r>
       <w:r>
@@ -3990,7 +3965,6 @@
     <w:p>
       <w:pPr>
         <w:spacing w:after="192" w:line="480" w:lineRule="auto"/>
-        <w:jc w:val="center"/>
         <w:rPr>
           <w:rFonts w:ascii="Times New Roman" w:eastAsia="Times New Roman" w:hAnsi="Times New Roman" w:cs="Times New Roman"/>
           <w:color w:val="333333"/>
@@ -4001,6 +3975,8 @@
       <w:r>
         <w:rPr>
           <w:rFonts w:ascii="Times New Roman" w:eastAsia="Times New Roman" w:hAnsi="Times New Roman" w:cs="Times New Roman"/>
+          <w:b/>
+          <w:bCs/>
           <w:color w:val="333333"/>
           <w:sz w:val="24"/>
           <w:szCs w:val="24"/>
@@ -4052,7 +4028,6 @@
     <w:p>
       <w:pPr>
         <w:spacing w:after="192" w:line="480" w:lineRule="auto"/>
-        <w:jc w:val="center"/>
         <w:rPr>
           <w:rFonts w:ascii="Times New Roman" w:eastAsia="Times New Roman" w:hAnsi="Times New Roman" w:cs="Times New Roman"/>
           <w:color w:val="333333"/>
@@ -4063,6 +4038,8 @@
       <w:r>
         <w:rPr>
           <w:rFonts w:ascii="Times New Roman" w:eastAsia="Times New Roman" w:hAnsi="Times New Roman" w:cs="Times New Roman"/>
+          <w:b/>
+          <w:bCs/>
           <w:color w:val="333333"/>
           <w:sz w:val="24"/>
           <w:szCs w:val="24"/>
@@ -4094,7 +4071,6 @@
     <w:p>
       <w:pPr>
         <w:spacing w:after="192" w:line="480" w:lineRule="auto"/>
-        <w:jc w:val="center"/>
         <w:rPr>
           <w:rFonts w:ascii="Times New Roman" w:eastAsia="Times New Roman" w:hAnsi="Times New Roman" w:cs="Times New Roman"/>
           <w:color w:val="333333"/>
@@ -4105,6 +4081,8 @@
       <w:r>
         <w:rPr>
           <w:rFonts w:ascii="Times New Roman" w:eastAsia="Times New Roman" w:hAnsi="Times New Roman" w:cs="Times New Roman"/>
+          <w:b/>
+          <w:bCs/>
           <w:color w:val="333333"/>
           <w:sz w:val="24"/>
           <w:szCs w:val="24"/>
@@ -4125,9 +4103,10 @@
     <w:p>
       <w:pPr>
         <w:spacing w:after="192" w:line="480" w:lineRule="auto"/>
-        <w:jc w:val="center"/>
-        <w:rPr>
-          <w:rFonts w:ascii="Times New Roman" w:eastAsia="Times New Roman" w:hAnsi="Times New Roman" w:cs="Times New Roman"/>
+        <w:rPr>
+          <w:rFonts w:ascii="Times New Roman" w:eastAsia="Times New Roman" w:hAnsi="Times New Roman" w:cs="Times New Roman"/>
+          <w:b/>
+          <w:bCs/>
           <w:color w:val="333333"/>
           <w:sz w:val="24"/>
           <w:szCs w:val="24"/>
@@ -4147,23 +4126,34 @@
       <w:r>
         <w:rPr>
           <w:rFonts w:ascii="Times New Roman" w:eastAsia="Times New Roman" w:hAnsi="Times New Roman" w:cs="Times New Roman"/>
+          <w:b/>
+          <w:bCs/>
           <w:color w:val="333333"/>
           <w:sz w:val="24"/>
           <w:szCs w:val="24"/>
         </w:rPr>
+        <w:t>How to make our application serverless</w:t>
+      </w:r>
+    </w:p>
+    <w:p>
+      <w:pPr>
+        <w:spacing w:after="192" w:line="480" w:lineRule="auto"/>
+        <w:rPr>
+          <w:rFonts w:ascii="Times New Roman" w:eastAsia="Times New Roman" w:hAnsi="Times New Roman" w:cs="Times New Roman"/>
+          <w:color w:val="333333"/>
+          <w:sz w:val="24"/>
+          <w:szCs w:val="24"/>
+        </w:rPr>
+      </w:pPr>
+      <w:r>
+        <w:rPr>
+          <w:rFonts w:ascii="Times New Roman" w:eastAsia="Times New Roman" w:hAnsi="Times New Roman" w:cs="Times New Roman"/>
+          <w:color w:val="333333"/>
+          <w:sz w:val="24"/>
+          <w:szCs w:val="24"/>
+        </w:rPr>
         <w:t>AWS introduced </w:t>
       </w:r>
-      <w:hyperlink r:id="rId9" w:history="1">
-        <w:r>
-          <w:rPr>
-            <w:rStyle w:val="Hyperlink"/>
-            <w:rFonts w:ascii="Times New Roman" w:eastAsia="Times New Roman" w:hAnsi="Times New Roman" w:cs="Times New Roman"/>
-            <w:sz w:val="24"/>
-            <w:szCs w:val="24"/>
-          </w:rPr>
-          <w:t>Lambda Services</w:t>
-        </w:r>
-      </w:hyperlink>
       <w:r>
         <w:rPr>
           <w:rFonts w:ascii="Times New Roman" w:eastAsia="Times New Roman" w:hAnsi="Times New Roman" w:cs="Times New Roman"/>
@@ -4171,7 +4161,25 @@
           <w:sz w:val="24"/>
           <w:szCs w:val="24"/>
         </w:rPr>
+        <w:t>Lambda Services</w:t>
+      </w:r>
+      <w:r>
+        <w:rPr>
+          <w:rFonts w:ascii="Times New Roman" w:eastAsia="Times New Roman" w:hAnsi="Times New Roman" w:cs="Times New Roman"/>
+          <w:color w:val="333333"/>
+          <w:sz w:val="24"/>
+          <w:szCs w:val="24"/>
+        </w:rPr>
         <w:t>, a platform that enables developers to simply have their code executed in a particular runtime environment. To make the platform easy to use, many communities have come up with some really good frameworks around it in order to make the serverless apps a working solution.</w:t>
+      </w:r>
+      <w:r>
+        <w:rPr>
+          <w:rFonts w:ascii="Times New Roman" w:eastAsia="Times New Roman" w:hAnsi="Times New Roman" w:cs="Times New Roman"/>
+          <w:color w:val="333333"/>
+          <w:sz w:val="24"/>
+          <w:szCs w:val="24"/>
+        </w:rPr>
+        <w:t xml:space="preserve"> For our application we would use the Chalice framework.</w:t>
       </w:r>
     </w:p>
     <w:p>
@@ -4194,37 +4202,41 @@
           <w:color w:val="222222"/>
         </w:rPr>
       </w:pPr>
-      <w:hyperlink r:id="rId10" w:history="1">
-        <w:r>
-          <w:rPr>
-            <w:rStyle w:val="Hyperlink"/>
-            <w:color w:val="619CCD"/>
-          </w:rPr>
-          <w:t>Chalice</w:t>
-        </w:r>
-      </w:hyperlink>
       <w:r>
         <w:rPr>
           <w:color w:val="222222"/>
         </w:rPr>
-        <w:t>, a Python Serverless Microframework developed by AWS, enables you to quickly spin up and deploy a working serverless app that scales up and down on its own as required using AWS Lambda.</w:t>
+        <w:t>Chalice</w:t>
+      </w:r>
+      <w:r>
+        <w:rPr>
+          <w:color w:val="222222"/>
+        </w:rPr>
+        <w:t xml:space="preserve">, a Python Serverless Microframework developed by AWS, enables </w:t>
+      </w:r>
+      <w:r>
+        <w:rPr>
+          <w:color w:val="222222"/>
+        </w:rPr>
+        <w:t>us</w:t>
+      </w:r>
+      <w:r>
+        <w:rPr>
+          <w:color w:val="222222"/>
+        </w:rPr>
+        <w:t xml:space="preserve"> to quickly spin up and deploy a working serverless app that scales up and down on its own as required using AWS Lambda.</w:t>
       </w:r>
     </w:p>
     <w:p>
       <w:pPr>
         <w:pStyle w:val="Heading3"/>
-        <w:spacing w:line="480" w:lineRule="auto"/>
-        <w:rPr>
-          <w:b w:val="0"/>
-          <w:bCs w:val="0"/>
-          <w:sz w:val="24"/>
-          <w:szCs w:val="24"/>
-        </w:rPr>
-      </w:pPr>
-      <w:r>
-        <w:rPr>
-          <w:b w:val="0"/>
-          <w:bCs w:val="0"/>
+        <w:rPr>
+          <w:sz w:val="24"/>
+          <w:szCs w:val="24"/>
+        </w:rPr>
+      </w:pPr>
+      <w:r>
+        <w:rPr>
           <w:sz w:val="24"/>
           <w:szCs w:val="24"/>
         </w:rPr>
@@ -4237,170 +4249,189 @@
         <w:spacing w:before="0" w:beforeAutospacing="0" w:line="480" w:lineRule="auto"/>
       </w:pPr>
       <w:r>
-        <w:t xml:space="preserve">For Python developers accustomed to the Flask web framework, Chalice should be a breeze in terms of building and shipping your first app. Highly inspired by Flask, Chalice keeps it pretty </w:t>
-      </w:r>
-      <w:r>
+        <w:t>For Python developers accustomed to the Flask web framework, Chalice should be a breeze in terms of building and shipping your first app. Highly inspired by Flask, Chalice keeps it pretty minimalist in terms of defining what the service should be like and finally making an executable package of the same.</w:t>
+      </w:r>
+    </w:p>
+    <w:p>
+      <w:pPr>
+        <w:pStyle w:val="NormalWeb"/>
+        <w:spacing w:before="0" w:beforeAutospacing="0" w:line="480" w:lineRule="auto"/>
+      </w:pPr>
+      <w:proofErr w:type="spellStart"/>
+      <w:r>
+        <w:t>Highlevel</w:t>
+      </w:r>
+      <w:proofErr w:type="spellEnd"/>
+      <w:r>
+        <w:t xml:space="preserve"> Setup </w:t>
+      </w:r>
+    </w:p>
+    <w:p>
+      <w:pPr>
+        <w:spacing w:after="192" w:line="480" w:lineRule="auto"/>
+        <w:rPr>
+          <w:rFonts w:ascii="Times New Roman" w:eastAsia="Times New Roman" w:hAnsi="Times New Roman" w:cs="Times New Roman"/>
+          <w:color w:val="333333"/>
+          <w:sz w:val="24"/>
+          <w:szCs w:val="24"/>
+        </w:rPr>
+      </w:pPr>
+    </w:p>
+    <w:p>
+      <w:pPr>
+        <w:spacing w:line="480" w:lineRule="auto"/>
+        <w:rPr>
+          <w:rFonts w:ascii="Times New Roman" w:eastAsia="Times New Roman" w:hAnsi="Times New Roman" w:cs="Times New Roman"/>
+          <w:color w:val="000000"/>
+          <w:sz w:val="24"/>
+          <w:szCs w:val="24"/>
+        </w:rPr>
+      </w:pPr>
+    </w:p>
+    <w:p>
+      <w:pPr>
+        <w:spacing w:line="480" w:lineRule="auto"/>
+        <w:rPr>
+          <w:rFonts w:ascii="Times New Roman" w:eastAsia="Times New Roman" w:hAnsi="Times New Roman" w:cs="Times New Roman"/>
+          <w:color w:val="000000"/>
+          <w:sz w:val="24"/>
+          <w:szCs w:val="24"/>
+        </w:rPr>
+      </w:pPr>
+    </w:p>
+    <w:p>
+      <w:pPr>
+        <w:spacing w:line="480" w:lineRule="auto"/>
+        <w:rPr>
+          <w:rFonts w:ascii="Times New Roman" w:hAnsi="Times New Roman" w:cs="Times New Roman"/>
+          <w:sz w:val="24"/>
+          <w:szCs w:val="24"/>
+        </w:rPr>
+      </w:pPr>
+    </w:p>
+    <w:p>
+      <w:pPr>
+        <w:spacing w:line="480" w:lineRule="auto"/>
+        <w:rPr>
+          <w:rFonts w:ascii="Times New Roman" w:hAnsi="Times New Roman" w:cs="Times New Roman"/>
+          <w:sz w:val="24"/>
+          <w:szCs w:val="24"/>
+        </w:rPr>
+      </w:pPr>
+      <w:r>
+        <w:rPr>
+          <w:rFonts w:ascii="Times New Roman" w:hAnsi="Times New Roman" w:cs="Times New Roman"/>
+          <w:sz w:val="24"/>
+          <w:szCs w:val="24"/>
+        </w:rPr>
+        <w:t>References</w:t>
+      </w:r>
+    </w:p>
+    <w:p>
+      <w:pPr>
+        <w:spacing w:line="480" w:lineRule="auto"/>
+        <w:rPr>
+          <w:rFonts w:ascii="Times New Roman" w:hAnsi="Times New Roman" w:cs="Times New Roman"/>
+          <w:sz w:val="24"/>
+          <w:szCs w:val="24"/>
+        </w:rPr>
+      </w:pPr>
+      <w:r>
+        <w:rPr>
+          <w:rFonts w:ascii="Times New Roman" w:hAnsi="Times New Roman" w:cs="Times New Roman"/>
+          <w:sz w:val="24"/>
+          <w:szCs w:val="24"/>
+        </w:rPr>
+        <w:t>https://www.sciencedirect.com/topics/computer-science/cloud-deployment-model</w:t>
+      </w:r>
+      <w:r>
+        <w:rPr>
+          <w:rFonts w:ascii="Times New Roman" w:hAnsi="Times New Roman" w:cs="Times New Roman"/>
+          <w:sz w:val="24"/>
+          <w:szCs w:val="24"/>
+        </w:rPr>
+        <w:t xml:space="preserve">Borko </w:t>
+      </w:r>
+      <w:proofErr w:type="spellStart"/>
+      <w:r>
+        <w:rPr>
+          <w:rFonts w:ascii="Times New Roman" w:hAnsi="Times New Roman" w:cs="Times New Roman"/>
+          <w:sz w:val="24"/>
+          <w:szCs w:val="24"/>
+        </w:rPr>
+        <w:t>Furht</w:t>
+      </w:r>
+      <w:proofErr w:type="spellEnd"/>
+      <w:r>
+        <w:rPr>
+          <w:rFonts w:ascii="Times New Roman" w:hAnsi="Times New Roman" w:cs="Times New Roman"/>
+          <w:sz w:val="24"/>
+          <w:szCs w:val="24"/>
+        </w:rPr>
+        <w:t xml:space="preserve"> Armando Escalante,” Hand book of Cloud Computing “by Springer. [2] A Technical report on: “Above the Clouds: Berkley view” [3] David E.Y. Sarna: “Implementing and developing Cloud Applications”. [4] </w:t>
+      </w:r>
+      <w:proofErr w:type="spellStart"/>
+      <w:r>
+        <w:rPr>
+          <w:rFonts w:ascii="Times New Roman" w:hAnsi="Times New Roman" w:cs="Times New Roman"/>
+          <w:sz w:val="24"/>
+          <w:szCs w:val="24"/>
+        </w:rPr>
+        <w:t>Shufen</w:t>
+      </w:r>
+      <w:proofErr w:type="spellEnd"/>
+      <w:r>
+        <w:rPr>
+          <w:rFonts w:ascii="Times New Roman" w:hAnsi="Times New Roman" w:cs="Times New Roman"/>
+          <w:sz w:val="24"/>
+          <w:szCs w:val="24"/>
+        </w:rPr>
+        <w:t xml:space="preserve"> Zhang, Shuai Zhang, </w:t>
+      </w:r>
+      <w:proofErr w:type="spellStart"/>
+      <w:r>
+        <w:rPr>
+          <w:rFonts w:ascii="Times New Roman" w:hAnsi="Times New Roman" w:cs="Times New Roman"/>
+          <w:sz w:val="24"/>
+          <w:szCs w:val="24"/>
+        </w:rPr>
+        <w:t>Xuebin</w:t>
+      </w:r>
+      <w:proofErr w:type="spellEnd"/>
+      <w:r>
+        <w:rPr>
+          <w:rFonts w:ascii="Times New Roman" w:hAnsi="Times New Roman" w:cs="Times New Roman"/>
+          <w:sz w:val="24"/>
+          <w:szCs w:val="24"/>
+        </w:rPr>
+        <w:t xml:space="preserve"> Chen, </w:t>
+      </w:r>
+      <w:proofErr w:type="spellStart"/>
+      <w:r>
+        <w:rPr>
+          <w:rFonts w:ascii="Times New Roman" w:hAnsi="Times New Roman" w:cs="Times New Roman"/>
+          <w:sz w:val="24"/>
+          <w:szCs w:val="24"/>
+        </w:rPr>
+        <w:t>Shangzhuo</w:t>
+      </w:r>
+      <w:proofErr w:type="spellEnd"/>
+      <w:r>
+        <w:rPr>
+          <w:rFonts w:ascii="Times New Roman" w:hAnsi="Times New Roman" w:cs="Times New Roman"/>
+          <w:sz w:val="24"/>
+          <w:szCs w:val="24"/>
+        </w:rPr>
+        <w:t xml:space="preserve"> Wu. “Analysis and Research of Cloud Computing System Instance”, 2010 Second International Conference on </w:t>
+      </w:r>
+      <w:r>
+        <w:rPr>
+          <w:rFonts w:ascii="Times New Roman" w:hAnsi="Times New Roman" w:cs="Times New Roman"/>
+          <w:sz w:val="24"/>
+          <w:szCs w:val="24"/>
+        </w:rPr>
         <w:lastRenderedPageBreak/>
-        <w:t>minimalist in terms of defining what the service should be like and finally making an executable package of the same.</w:t>
-      </w:r>
-    </w:p>
-    <w:p>
-      <w:pPr>
-        <w:spacing w:after="192" w:line="480" w:lineRule="auto"/>
-        <w:rPr>
-          <w:rFonts w:ascii="Times New Roman" w:eastAsia="Times New Roman" w:hAnsi="Times New Roman" w:cs="Times New Roman"/>
-          <w:color w:val="333333"/>
-          <w:sz w:val="24"/>
-          <w:szCs w:val="24"/>
-        </w:rPr>
-      </w:pPr>
-    </w:p>
-    <w:p>
-      <w:pPr>
-        <w:spacing w:line="480" w:lineRule="auto"/>
-        <w:rPr>
-          <w:rFonts w:ascii="Times New Roman" w:eastAsia="Times New Roman" w:hAnsi="Times New Roman" w:cs="Times New Roman"/>
-          <w:color w:val="000000"/>
-          <w:sz w:val="24"/>
-          <w:szCs w:val="24"/>
-        </w:rPr>
-      </w:pPr>
-    </w:p>
-    <w:p>
-      <w:pPr>
-        <w:spacing w:line="480" w:lineRule="auto"/>
-        <w:rPr>
-          <w:rFonts w:ascii="Times New Roman" w:eastAsia="Times New Roman" w:hAnsi="Times New Roman" w:cs="Times New Roman"/>
-          <w:color w:val="000000"/>
-          <w:sz w:val="24"/>
-          <w:szCs w:val="24"/>
-        </w:rPr>
-      </w:pPr>
-    </w:p>
-    <w:p>
-      <w:pPr>
-        <w:spacing w:line="480" w:lineRule="auto"/>
-        <w:rPr>
-          <w:rFonts w:ascii="Times New Roman" w:hAnsi="Times New Roman" w:cs="Times New Roman"/>
-          <w:sz w:val="24"/>
-          <w:szCs w:val="24"/>
-        </w:rPr>
-      </w:pPr>
-    </w:p>
-    <w:p>
-      <w:pPr>
-        <w:spacing w:line="480" w:lineRule="auto"/>
-        <w:rPr>
-          <w:rFonts w:ascii="Times New Roman" w:hAnsi="Times New Roman" w:cs="Times New Roman"/>
-          <w:sz w:val="24"/>
-          <w:szCs w:val="24"/>
-        </w:rPr>
-      </w:pPr>
-      <w:r>
-        <w:rPr>
-          <w:rFonts w:ascii="Times New Roman" w:hAnsi="Times New Roman" w:cs="Times New Roman"/>
-          <w:sz w:val="24"/>
-          <w:szCs w:val="24"/>
-        </w:rPr>
-        <w:t>References</w:t>
-      </w:r>
-    </w:p>
-    <w:p>
-      <w:pPr>
-        <w:spacing w:line="480" w:lineRule="auto"/>
-        <w:rPr>
-          <w:rFonts w:ascii="Times New Roman" w:hAnsi="Times New Roman" w:cs="Times New Roman"/>
-          <w:sz w:val="24"/>
-          <w:szCs w:val="24"/>
-        </w:rPr>
-      </w:pPr>
-      <w:r>
-        <w:rPr>
-          <w:rFonts w:ascii="Times New Roman" w:hAnsi="Times New Roman" w:cs="Times New Roman"/>
-          <w:sz w:val="24"/>
-          <w:szCs w:val="24"/>
-        </w:rPr>
-        <w:t>https://www.sciencedirect.com/topics/computer-science/cloud-deployment-model</w:t>
-      </w:r>
-      <w:r>
-        <w:rPr>
-          <w:rFonts w:ascii="Times New Roman" w:hAnsi="Times New Roman" w:cs="Times New Roman"/>
-          <w:sz w:val="24"/>
-          <w:szCs w:val="24"/>
-        </w:rPr>
-        <w:t xml:space="preserve">Borko </w:t>
-      </w:r>
-      <w:proofErr w:type="spellStart"/>
-      <w:r>
-        <w:rPr>
-          <w:rFonts w:ascii="Times New Roman" w:hAnsi="Times New Roman" w:cs="Times New Roman"/>
-          <w:sz w:val="24"/>
-          <w:szCs w:val="24"/>
-        </w:rPr>
-        <w:t>Furht</w:t>
-      </w:r>
-      <w:proofErr w:type="spellEnd"/>
-      <w:r>
-        <w:rPr>
-          <w:rFonts w:ascii="Times New Roman" w:hAnsi="Times New Roman" w:cs="Times New Roman"/>
-          <w:sz w:val="24"/>
-          <w:szCs w:val="24"/>
-        </w:rPr>
-        <w:t xml:space="preserve"> Armando Escalante,” Hand book of Cloud Computing “by Springer. [2] A Technical report on: “Above the Clouds: Berkley view” [3] David E.Y. Sarna: “Implementing and developing Cloud Applications”. [4] </w:t>
-      </w:r>
-      <w:proofErr w:type="spellStart"/>
-      <w:r>
-        <w:rPr>
-          <w:rFonts w:ascii="Times New Roman" w:hAnsi="Times New Roman" w:cs="Times New Roman"/>
-          <w:sz w:val="24"/>
-          <w:szCs w:val="24"/>
-        </w:rPr>
-        <w:t>Shufen</w:t>
-      </w:r>
-      <w:proofErr w:type="spellEnd"/>
-      <w:r>
-        <w:rPr>
-          <w:rFonts w:ascii="Times New Roman" w:hAnsi="Times New Roman" w:cs="Times New Roman"/>
-          <w:sz w:val="24"/>
-          <w:szCs w:val="24"/>
-        </w:rPr>
-        <w:t xml:space="preserve"> Zhang, Shuai Zhang, </w:t>
-      </w:r>
-      <w:proofErr w:type="spellStart"/>
-      <w:r>
-        <w:rPr>
-          <w:rFonts w:ascii="Times New Roman" w:hAnsi="Times New Roman" w:cs="Times New Roman"/>
-          <w:sz w:val="24"/>
-          <w:szCs w:val="24"/>
-        </w:rPr>
-        <w:t>Xuebin</w:t>
-      </w:r>
-      <w:proofErr w:type="spellEnd"/>
-      <w:r>
-        <w:rPr>
-          <w:rFonts w:ascii="Times New Roman" w:hAnsi="Times New Roman" w:cs="Times New Roman"/>
-          <w:sz w:val="24"/>
-          <w:szCs w:val="24"/>
-        </w:rPr>
-        <w:t xml:space="preserve"> Chen, </w:t>
-      </w:r>
-      <w:proofErr w:type="spellStart"/>
-      <w:r>
-        <w:rPr>
-          <w:rFonts w:ascii="Times New Roman" w:hAnsi="Times New Roman" w:cs="Times New Roman"/>
-          <w:sz w:val="24"/>
-          <w:szCs w:val="24"/>
-        </w:rPr>
-        <w:t>Shangzhuo</w:t>
-      </w:r>
-      <w:proofErr w:type="spellEnd"/>
-      <w:r>
-        <w:rPr>
-          <w:rFonts w:ascii="Times New Roman" w:hAnsi="Times New Roman" w:cs="Times New Roman"/>
-          <w:sz w:val="24"/>
-          <w:szCs w:val="24"/>
-        </w:rPr>
-        <w:t xml:space="preserve"> Wu. “Analysis and Research of Cloud Computing System Instance”, 2010 Second International Conference on Future Networks, 978-0-7695-3940- 9/10©IEEE. [5] </w:t>
+        <w:t xml:space="preserve">Future Networks, 978-0-7695-3940- 9/10©IEEE. [5] </w:t>
       </w:r>
       <w:proofErr w:type="spellStart"/>
       <w:r>

</xml_diff>